<commit_message>
QQ plot y contraste de hipotesis
</commit_message>
<xml_diff>
--- a/Inferencia Estadística.docx
+++ b/Inferencia Estadística.docx
@@ -16,7 +16,7 @@
       </w:r>
     </w:p>
     <w:bookmarkStart w:id="0" w:name="_Toc171204441" w:displacedByCustomXml="next"/>
-    <w:bookmarkStart w:id="1" w:name="_Toc171256883" w:displacedByCustomXml="next"/>
+    <w:bookmarkStart w:id="1" w:name="_Toc171268022" w:displacedByCustomXml="next"/>
     <w:sdt>
       <w:sdtPr>
         <w:id w:val="-1620138980"/>
@@ -28,6 +28,8 @@
       <w:sdtEndPr>
         <w:rPr>
           <w:rFonts w:asciiTheme="minorHAnsi" w:eastAsiaTheme="minorHAnsi" w:hAnsiTheme="minorHAnsi" w:cstheme="minorBidi"/>
+          <w:b w:val="0"/>
+          <w:bCs w:val="0"/>
           <w:noProof/>
           <w:sz w:val="22"/>
           <w:szCs w:val="22"/>
@@ -38,6 +40,10 @@
         <w:p>
           <w:pPr>
             <w:pStyle w:val="Heading1"/>
+            <w:numPr>
+              <w:ilvl w:val="0"/>
+              <w:numId w:val="0"/>
+            </w:numPr>
             <w:rPr>
               <w:noProof/>
             </w:rPr>
@@ -60,7 +66,6 @@
           <w:pPr>
             <w:pStyle w:val="TOC1"/>
             <w:tabs>
-              <w:tab w:val="left" w:pos="480"/>
               <w:tab w:val="right" w:leader="dot" w:pos="9350"/>
             </w:tabs>
             <w:rPr>
@@ -72,41 +77,23 @@
               <w:lang w:eastAsia="es-ES"/>
             </w:rPr>
           </w:pPr>
-          <w:hyperlink w:anchor="_Toc171256883" w:history="1">
+          <w:hyperlink w:anchor="_Toc171268022" w:history="1">
             <w:r>
               <w:rPr>
                 <w:rStyle w:val="Hyperlink"/>
                 <w:noProof/>
               </w:rPr>
-              <w:t>1.</w:t>
+              <w:t>Índice</w:t>
             </w:r>
             <w:r>
               <w:rPr>
-                <w:rFonts w:eastAsiaTheme="minorEastAsia"/>
                 <w:noProof/>
-                <w:kern w:val="2"/>
-                <w:sz w:val="24"/>
-                <w:szCs w:val="24"/>
-                <w:lang w:eastAsia="es-ES"/>
+                <w:webHidden/>
               </w:rPr>
               <w:tab/>
             </w:r>
             <w:r>
               <w:rPr>
-                <w:rStyle w:val="Hyperlink"/>
-                <w:noProof/>
-              </w:rPr>
-              <w:t>Índice</w:t>
-            </w:r>
-            <w:r>
-              <w:rPr>
-                <w:noProof/>
-                <w:webHidden/>
-              </w:rPr>
-              <w:tab/>
-            </w:r>
-            <w:r>
-              <w:rPr>
                 <w:noProof/>
                 <w:webHidden/>
               </w:rPr>
@@ -117,7 +104,7 @@
                 <w:noProof/>
                 <w:webHidden/>
               </w:rPr>
-              <w:instrText xml:space="preserve"> PAGEREF _Toc171256883 \h </w:instrText>
+              <w:instrText xml:space="preserve"> PAGEREF _Toc171268022 \h </w:instrText>
             </w:r>
             <w:r>
               <w:rPr>
@@ -152,7 +139,7 @@
           <w:pPr>
             <w:pStyle w:val="TOC1"/>
             <w:tabs>
-              <w:tab w:val="left" w:pos="480"/>
+              <w:tab w:val="left" w:pos="440"/>
               <w:tab w:val="right" w:leader="dot" w:pos="9350"/>
             </w:tabs>
             <w:rPr>
@@ -164,13 +151,13 @@
               <w:lang w:eastAsia="es-ES"/>
             </w:rPr>
           </w:pPr>
-          <w:hyperlink w:anchor="_Toc171256884" w:history="1">
+          <w:hyperlink w:anchor="_Toc171268023" w:history="1">
             <w:r>
               <w:rPr>
                 <w:rStyle w:val="Hyperlink"/>
                 <w:noProof/>
               </w:rPr>
-              <w:t>2.</w:t>
+              <w:t>1.</w:t>
             </w:r>
             <w:r>
               <w:rPr>
@@ -209,7 +196,7 @@
                 <w:noProof/>
                 <w:webHidden/>
               </w:rPr>
-              <w:instrText xml:space="preserve"> PAGEREF _Toc171256884 \h </w:instrText>
+              <w:instrText xml:space="preserve"> PAGEREF _Toc171268023 \h </w:instrText>
             </w:r>
             <w:r>
               <w:rPr>
@@ -244,7 +231,7 @@
           <w:pPr>
             <w:pStyle w:val="TOC1"/>
             <w:tabs>
-              <w:tab w:val="left" w:pos="480"/>
+              <w:tab w:val="left" w:pos="440"/>
               <w:tab w:val="right" w:leader="dot" w:pos="9350"/>
             </w:tabs>
             <w:rPr>
@@ -256,13 +243,13 @@
               <w:lang w:eastAsia="es-ES"/>
             </w:rPr>
           </w:pPr>
-          <w:hyperlink w:anchor="_Toc171256885" w:history="1">
+          <w:hyperlink w:anchor="_Toc171268024" w:history="1">
             <w:r>
               <w:rPr>
                 <w:rStyle w:val="Hyperlink"/>
                 <w:noProof/>
               </w:rPr>
-              <w:t>3.</w:t>
+              <w:t>2.</w:t>
             </w:r>
             <w:r>
               <w:rPr>
@@ -301,7 +288,7 @@
                 <w:noProof/>
                 <w:webHidden/>
               </w:rPr>
-              <w:instrText xml:space="preserve"> PAGEREF _Toc171256885 \h </w:instrText>
+              <w:instrText xml:space="preserve"> PAGEREF _Toc171268024 \h </w:instrText>
             </w:r>
             <w:r>
               <w:rPr>
@@ -348,13 +335,13 @@
               <w:lang w:eastAsia="es-ES"/>
             </w:rPr>
           </w:pPr>
-          <w:hyperlink w:anchor="_Toc171256886" w:history="1">
+          <w:hyperlink w:anchor="_Toc171268025" w:history="1">
             <w:r>
               <w:rPr>
                 <w:rStyle w:val="Hyperlink"/>
                 <w:noProof/>
               </w:rPr>
-              <w:t>3.1.</w:t>
+              <w:t>2.1.</w:t>
             </w:r>
             <w:r>
               <w:rPr>
@@ -393,7 +380,7 @@
                 <w:noProof/>
                 <w:webHidden/>
               </w:rPr>
-              <w:instrText xml:space="preserve"> PAGEREF _Toc171256886 \h </w:instrText>
+              <w:instrText xml:space="preserve"> PAGEREF _Toc171268025 \h </w:instrText>
             </w:r>
             <w:r>
               <w:rPr>
@@ -440,13 +427,13 @@
               <w:lang w:eastAsia="es-ES"/>
             </w:rPr>
           </w:pPr>
-          <w:hyperlink w:anchor="_Toc171256887" w:history="1">
+          <w:hyperlink w:anchor="_Toc171268026" w:history="1">
             <w:r>
               <w:rPr>
                 <w:rStyle w:val="Hyperlink"/>
                 <w:noProof/>
               </w:rPr>
-              <w:t>3.2.</w:t>
+              <w:t>2.2.</w:t>
             </w:r>
             <w:r>
               <w:rPr>
@@ -485,7 +472,7 @@
                 <w:noProof/>
                 <w:webHidden/>
               </w:rPr>
-              <w:instrText xml:space="preserve"> PAGEREF _Toc171256887 \h </w:instrText>
+              <w:instrText xml:space="preserve"> PAGEREF _Toc171268026 \h </w:instrText>
             </w:r>
             <w:r>
               <w:rPr>
@@ -520,7 +507,7 @@
           <w:pPr>
             <w:pStyle w:val="TOC1"/>
             <w:tabs>
-              <w:tab w:val="left" w:pos="480"/>
+              <w:tab w:val="left" w:pos="440"/>
               <w:tab w:val="right" w:leader="dot" w:pos="9350"/>
             </w:tabs>
             <w:rPr>
@@ -532,13 +519,13 @@
               <w:lang w:eastAsia="es-ES"/>
             </w:rPr>
           </w:pPr>
-          <w:hyperlink w:anchor="_Toc171256888" w:history="1">
+          <w:hyperlink w:anchor="_Toc171268027" w:history="1">
             <w:r>
               <w:rPr>
                 <w:rStyle w:val="Hyperlink"/>
                 <w:noProof/>
               </w:rPr>
-              <w:t>4.</w:t>
+              <w:t>3.</w:t>
             </w:r>
             <w:r>
               <w:rPr>
@@ -577,7 +564,7 @@
                 <w:noProof/>
                 <w:webHidden/>
               </w:rPr>
-              <w:instrText xml:space="preserve"> PAGEREF _Toc171256888 \h </w:instrText>
+              <w:instrText xml:space="preserve"> PAGEREF _Toc171268027 \h </w:instrText>
             </w:r>
             <w:r>
               <w:rPr>
@@ -610,9 +597,8 @@
         </w:p>
         <w:p>
           <w:pPr>
-            <w:pStyle w:val="TOC2"/>
+            <w:pStyle w:val="TOC3"/>
             <w:tabs>
-              <w:tab w:val="left" w:pos="960"/>
               <w:tab w:val="right" w:leader="dot" w:pos="9350"/>
             </w:tabs>
             <w:rPr>
@@ -624,41 +610,25 @@
               <w:lang w:eastAsia="es-ES"/>
             </w:rPr>
           </w:pPr>
-          <w:hyperlink w:anchor="_Toc171256889" w:history="1">
+          <w:hyperlink w:anchor="_Toc171268028" w:history="1">
             <w:r>
               <w:rPr>
                 <w:rStyle w:val="Hyperlink"/>
+                <w:b/>
+                <w:bCs/>
                 <w:noProof/>
               </w:rPr>
-              <w:t>4.1.</w:t>
+              <w:t>Datos de la muestra</w:t>
             </w:r>
             <w:r>
               <w:rPr>
-                <w:rFonts w:eastAsiaTheme="minorEastAsia"/>
                 <w:noProof/>
-                <w:kern w:val="2"/>
-                <w:sz w:val="24"/>
-                <w:szCs w:val="24"/>
-                <w:lang w:eastAsia="es-ES"/>
+                <w:webHidden/>
               </w:rPr>
               <w:tab/>
             </w:r>
             <w:r>
               <w:rPr>
-                <w:rStyle w:val="Hyperlink"/>
-                <w:noProof/>
-              </w:rPr>
-              <w:t>Estudio del tipo de combustible</w:t>
-            </w:r>
-            <w:r>
-              <w:rPr>
-                <w:noProof/>
-                <w:webHidden/>
-              </w:rPr>
-              <w:tab/>
-            </w:r>
-            <w:r>
-              <w:rPr>
                 <w:noProof/>
                 <w:webHidden/>
               </w:rPr>
@@ -669,7 +639,7 @@
                 <w:noProof/>
                 <w:webHidden/>
               </w:rPr>
-              <w:instrText xml:space="preserve"> PAGEREF _Toc171256889 \h </w:instrText>
+              <w:instrText xml:space="preserve"> PAGEREF _Toc171268028 \h </w:instrText>
             </w:r>
             <w:r>
               <w:rPr>
@@ -702,9 +672,8 @@
         </w:p>
         <w:p>
           <w:pPr>
-            <w:pStyle w:val="TOC2"/>
+            <w:pStyle w:val="TOC3"/>
             <w:tabs>
-              <w:tab w:val="left" w:pos="960"/>
               <w:tab w:val="right" w:leader="dot" w:pos="9350"/>
             </w:tabs>
             <w:rPr>
@@ -716,31 +685,90 @@
               <w:lang w:eastAsia="es-ES"/>
             </w:rPr>
           </w:pPr>
-          <w:hyperlink w:anchor="_Toc171256890" w:history="1">
+          <w:hyperlink w:anchor="_Toc171268029" w:history="1">
             <w:r>
               <w:rPr>
                 <w:rStyle w:val="Hyperlink"/>
+                <w:b/>
+                <w:bCs/>
                 <w:noProof/>
               </w:rPr>
-              <w:t>4.2.</w:t>
+              <w:t>Comparación de medias. Intervalo de Confianza</w:t>
             </w:r>
             <w:r>
               <w:rPr>
-                <w:rFonts w:eastAsiaTheme="minorEastAsia"/>
                 <w:noProof/>
-                <w:kern w:val="2"/>
-                <w:sz w:val="24"/>
-                <w:szCs w:val="24"/>
-                <w:lang w:eastAsia="es-ES"/>
+                <w:webHidden/>
               </w:rPr>
               <w:tab/>
             </w:r>
             <w:r>
               <w:rPr>
+                <w:noProof/>
+                <w:webHidden/>
+              </w:rPr>
+              <w:fldChar w:fldCharType="begin"/>
+            </w:r>
+            <w:r>
+              <w:rPr>
+                <w:noProof/>
+                <w:webHidden/>
+              </w:rPr>
+              <w:instrText xml:space="preserve"> PAGEREF _Toc171268029 \h </w:instrText>
+            </w:r>
+            <w:r>
+              <w:rPr>
+                <w:noProof/>
+                <w:webHidden/>
+              </w:rPr>
+            </w:r>
+            <w:r>
+              <w:rPr>
+                <w:noProof/>
+                <w:webHidden/>
+              </w:rPr>
+              <w:fldChar w:fldCharType="separate"/>
+            </w:r>
+            <w:r>
+              <w:rPr>
+                <w:noProof/>
+                <w:webHidden/>
+              </w:rPr>
+              <w:t>7</w:t>
+            </w:r>
+            <w:r>
+              <w:rPr>
+                <w:noProof/>
+                <w:webHidden/>
+              </w:rPr>
+              <w:fldChar w:fldCharType="end"/>
+            </w:r>
+          </w:hyperlink>
+        </w:p>
+        <w:p>
+          <w:pPr>
+            <w:pStyle w:val="TOC3"/>
+            <w:tabs>
+              <w:tab w:val="right" w:leader="dot" w:pos="9350"/>
+            </w:tabs>
+            <w:rPr>
+              <w:rFonts w:eastAsiaTheme="minorEastAsia"/>
+              <w:noProof/>
+              <w:kern w:val="2"/>
+              <w:sz w:val="24"/>
+              <w:szCs w:val="24"/>
+              <w:lang w:eastAsia="es-ES"/>
+            </w:rPr>
+          </w:pPr>
+          <w:hyperlink w:anchor="_Toc171268030" w:history="1">
+            <w:r>
+              <w:rPr>
                 <w:rStyle w:val="Hyperlink"/>
+                <w:b/>
+                <w:bCs/>
                 <w:noProof/>
               </w:rPr>
-              <w:t>Contraste de Bondad de Ajuste</w:t>
+              <w:t>Contraste de Hipótesis</w:t>
             </w:r>
             <w:r>
               <w:rPr>
@@ -761,7 +789,82 @@
                 <w:noProof/>
                 <w:webHidden/>
               </w:rPr>
-              <w:instrText xml:space="preserve"> PAGEREF _Toc171256890 \h </w:instrText>
+              <w:instrText xml:space="preserve"> PAGEREF _Toc171268030 \h </w:instrText>
+            </w:r>
+            <w:r>
+              <w:rPr>
+                <w:noProof/>
+                <w:webHidden/>
+              </w:rPr>
+            </w:r>
+            <w:r>
+              <w:rPr>
+                <w:noProof/>
+                <w:webHidden/>
+              </w:rPr>
+              <w:fldChar w:fldCharType="separate"/>
+            </w:r>
+            <w:r>
+              <w:rPr>
+                <w:noProof/>
+                <w:webHidden/>
+              </w:rPr>
+              <w:t>9</w:t>
+            </w:r>
+            <w:r>
+              <w:rPr>
+                <w:noProof/>
+                <w:webHidden/>
+              </w:rPr>
+              <w:fldChar w:fldCharType="end"/>
+            </w:r>
+          </w:hyperlink>
+        </w:p>
+        <w:p>
+          <w:pPr>
+            <w:pStyle w:val="TOC3"/>
+            <w:tabs>
+              <w:tab w:val="right" w:leader="dot" w:pos="9350"/>
+            </w:tabs>
+            <w:rPr>
+              <w:rFonts w:eastAsiaTheme="minorEastAsia"/>
+              <w:noProof/>
+              <w:kern w:val="2"/>
+              <w:sz w:val="24"/>
+              <w:szCs w:val="24"/>
+              <w:lang w:eastAsia="es-ES"/>
+            </w:rPr>
+          </w:pPr>
+          <w:hyperlink w:anchor="_Toc171268031" w:history="1">
+            <w:r>
+              <w:rPr>
+                <w:rStyle w:val="Hyperlink"/>
+                <w:b/>
+                <w:bCs/>
+                <w:noProof/>
+              </w:rPr>
+              <w:t>Prueba de Bondad de Ajuste</w:t>
+            </w:r>
+            <w:r>
+              <w:rPr>
+                <w:noProof/>
+                <w:webHidden/>
+              </w:rPr>
+              <w:tab/>
+            </w:r>
+            <w:r>
+              <w:rPr>
+                <w:noProof/>
+                <w:webHidden/>
+              </w:rPr>
+              <w:fldChar w:fldCharType="begin"/>
+            </w:r>
+            <w:r>
+              <w:rPr>
+                <w:noProof/>
+                <w:webHidden/>
+              </w:rPr>
+              <w:instrText xml:space="preserve"> PAGEREF _Toc171268031 \h </w:instrText>
             </w:r>
             <w:r>
               <w:rPr>
@@ -821,7 +924,7 @@
       <w:pPr>
         <w:pStyle w:val="Heading1"/>
       </w:pPr>
-      <w:bookmarkStart w:id="2" w:name="_Toc171256884"/>
+      <w:bookmarkStart w:id="2" w:name="_Toc171268023"/>
       <w:r>
         <w:lastRenderedPageBreak/>
         <w:t>Introducción</w:t>
@@ -861,7 +964,7 @@
       <w:pPr>
         <w:pStyle w:val="Heading1"/>
       </w:pPr>
-      <w:bookmarkStart w:id="3" w:name="_Toc171256885"/>
+      <w:bookmarkStart w:id="3" w:name="_Toc171268024"/>
       <w:r>
         <w:lastRenderedPageBreak/>
         <w:t>Estadística Descriptiva</w:t>
@@ -872,12 +975,9 @@
       <w:pPr>
         <w:pStyle w:val="Heading2"/>
       </w:pPr>
-      <w:bookmarkStart w:id="4" w:name="_Toc171256886"/>
-      <w:r>
-        <w:t>Exploración</w:t>
-      </w:r>
-      <w:r>
-        <w:t xml:space="preserve"> de los datos</w:t>
+      <w:bookmarkStart w:id="4" w:name="_Toc171268025"/>
+      <w:r>
+        <w:t>Exploración de los datos</w:t>
       </w:r>
       <w:bookmarkEnd w:id="4"/>
     </w:p>
@@ -993,13 +1093,10 @@
       <w:pPr>
         <w:pStyle w:val="Heading2"/>
       </w:pPr>
-      <w:bookmarkStart w:id="5" w:name="_Toc171256887"/>
+      <w:bookmarkStart w:id="5" w:name="_Toc171268026"/>
       <w:r>
         <w:lastRenderedPageBreak/>
-        <w:t>Emisiones</w:t>
-      </w:r>
-      <w:r>
-        <w:t xml:space="preserve"> de CO2 Y </w:t>
+        <w:t xml:space="preserve">Emisiones de CO2 Y </w:t>
       </w:r>
       <w:r>
         <w:t>T</w:t>
@@ -1436,30 +1533,22 @@
       <w:pPr>
         <w:pStyle w:val="Heading1"/>
       </w:pPr>
-      <w:bookmarkStart w:id="6" w:name="_Toc171256888"/>
+      <w:bookmarkStart w:id="6" w:name="_Toc171268027"/>
       <w:r>
         <w:lastRenderedPageBreak/>
         <w:t>Inferencia Estadística</w:t>
       </w:r>
       <w:bookmarkEnd w:id="6"/>
-    </w:p>
-    <w:p>
-      <w:pPr>
-        <w:pStyle w:val="Heading2"/>
-      </w:pPr>
-      <w:bookmarkStart w:id="7" w:name="_Toc171256889"/>
-      <w:r>
-        <w:t>Estudio del tipo de combustible</w:t>
-      </w:r>
-      <w:bookmarkEnd w:id="7"/>
     </w:p>
     <w:p/>
     <w:p>
       <w:pPr>
+        <w:pStyle w:val="Heading3"/>
         <w:rPr>
           <w:rStyle w:val="Strong"/>
         </w:rPr>
       </w:pPr>
+      <w:bookmarkStart w:id="7" w:name="_Toc171268028"/>
       <w:r>
         <w:rPr>
           <w:rStyle w:val="Strong"/>
@@ -1472,6 +1561,7 @@
         </w:rPr>
         <w:t>muestra</w:t>
       </w:r>
+      <w:bookmarkEnd w:id="7"/>
     </w:p>
     <w:p>
       <w:r>
@@ -1533,10 +1623,12 @@
     </w:p>
     <w:p>
       <w:pPr>
+        <w:pStyle w:val="Heading3"/>
         <w:rPr>
           <w:rStyle w:val="Strong"/>
         </w:rPr>
       </w:pPr>
+      <w:bookmarkStart w:id="8" w:name="_Toc171268029"/>
       <w:r>
         <w:rPr>
           <w:rStyle w:val="Strong"/>
@@ -1549,6 +1641,7 @@
         </w:rPr>
         <w:t>s. Intervalo de Confianza</w:t>
       </w:r>
+      <w:bookmarkEnd w:id="8"/>
     </w:p>
     <w:p>
       <w:r>
@@ -2837,10 +2930,12 @@
     </w:p>
     <w:p>
       <w:pPr>
+        <w:pStyle w:val="Heading3"/>
         <w:rPr>
           <w:rStyle w:val="Strong"/>
         </w:rPr>
       </w:pPr>
+      <w:bookmarkStart w:id="9" w:name="_Toc171268030"/>
       <w:r>
         <w:rPr>
           <w:rStyle w:val="Strong"/>
@@ -2848,6 +2943,7 @@
         <w:lastRenderedPageBreak/>
         <w:t>Contraste de Hipótesis</w:t>
       </w:r>
+      <w:bookmarkEnd w:id="9"/>
     </w:p>
     <w:p>
       <w:r>
@@ -6201,10 +6297,10 @@
       </w:pPr>
       <w:r>
         <w:drawing>
-          <wp:inline distT="0" distB="0" distL="0" distR="0" wp14:anchorId="1BF33987" wp14:editId="007CEB03">
-            <wp:extent cx="4150405" cy="4180114"/>
-            <wp:effectExtent l="0" t="0" r="2540" b="0"/>
-            <wp:docPr id="960479767" name="Picture 1" descr="A screenshot of a graph&#10;&#10;Description automatically generated"/>
+          <wp:inline distT="0" distB="0" distL="0" distR="0" wp14:anchorId="65FBE128" wp14:editId="5253073E">
+            <wp:extent cx="5797006" cy="6470846"/>
+            <wp:effectExtent l="19050" t="19050" r="13335" b="25400"/>
+            <wp:docPr id="1215069094" name="Picture 1" descr="A screenshot of a graph&#10;&#10;Description automatically generated"/>
             <wp:cNvGraphicFramePr>
               <a:graphicFrameLocks xmlns:a="http://schemas.openxmlformats.org/drawingml/2006/main" noChangeAspect="1"/>
             </wp:cNvGraphicFramePr>
@@ -6212,7 +6308,7 @@
               <a:graphicData uri="http://schemas.openxmlformats.org/drawingml/2006/picture">
                 <pic:pic xmlns:pic="http://schemas.openxmlformats.org/drawingml/2006/picture">
                   <pic:nvPicPr>
-                    <pic:cNvPr id="960479767" name="Picture 1" descr="A screenshot of a graph&#10;&#10;Description automatically generated"/>
+                    <pic:cNvPr id="1215069094" name="Picture 1" descr="A screenshot of a graph&#10;&#10;Description automatically generated"/>
                     <pic:cNvPicPr/>
                   </pic:nvPicPr>
                   <pic:blipFill>
@@ -6224,11 +6320,16 @@
                   <pic:spPr>
                     <a:xfrm>
                       <a:off x="0" y="0"/>
-                      <a:ext cx="4167803" cy="4197636"/>
+                      <a:ext cx="5800289" cy="6474511"/>
                     </a:xfrm>
                     <a:prstGeom prst="rect">
                       <a:avLst/>
                     </a:prstGeom>
+                    <a:ln>
+                      <a:solidFill>
+                        <a:schemeClr val="tx1"/>
+                      </a:solidFill>
+                    </a:ln>
                   </pic:spPr>
                 </pic:pic>
               </a:graphicData>
@@ -6240,26 +6341,17 @@
     <w:p/>
     <w:p>
       <w:pPr>
-        <w:rPr>
-          <w:rFonts w:asciiTheme="majorHAnsi" w:eastAsiaTheme="majorEastAsia" w:hAnsiTheme="majorHAnsi" w:cstheme="majorBidi"/>
-          <w:sz w:val="32"/>
-          <w:szCs w:val="32"/>
-        </w:rPr>
-      </w:pPr>
-      <w:r>
-        <w:br w:type="page"/>
-      </w:r>
-    </w:p>
-    <w:p>
-      <w:pPr>
-        <w:pStyle w:val="Heading2"/>
-      </w:pPr>
-      <w:bookmarkStart w:id="8" w:name="_Toc171256890"/>
-      <w:r>
+        <w:pStyle w:val="Heading3"/>
+      </w:pPr>
+      <w:bookmarkStart w:id="10" w:name="_Toc171268031"/>
+      <w:r>
+        <w:rPr>
+          <w:rStyle w:val="Strong"/>
+        </w:rPr>
         <w:lastRenderedPageBreak/>
-        <w:t>Contraste de Bondad de Ajuste</w:t>
-      </w:r>
-      <w:bookmarkEnd w:id="8"/>
+        <w:t>Prueba de Bondad de Ajuste</w:t>
+      </w:r>
+      <w:bookmarkEnd w:id="10"/>
     </w:p>
     <w:p>
       <w:r>
@@ -7469,33 +7561,28 @@
     </w:p>
     <w:p>
       <w:r>
-        <w:lastRenderedPageBreak/>
-        <w:t xml:space="preserve">En el código he hecho una herramienta para hacer los cálculos del contraste de bondad de ajuste para hacer los cálculos de forma </w:t>
-      </w:r>
-      <w:proofErr w:type="spellStart"/>
-      <w:r>
-        <w:t>mas</w:t>
-      </w:r>
-      <w:proofErr w:type="spellEnd"/>
-      <w:r>
-        <w:t xml:space="preserve"> ágil e interactiva y poder ver de forma </w:t>
-      </w:r>
-      <w:proofErr w:type="spellStart"/>
-      <w:r>
-        <w:t>mas</w:t>
-      </w:r>
-      <w:proofErr w:type="spellEnd"/>
-      <w:r>
-        <w:t xml:space="preserve"> visual lo que representan.</w:t>
+        <w:br w:type="page"/>
       </w:r>
     </w:p>
     <w:p>
       <w:r>
+        <w:lastRenderedPageBreak/>
+        <w:t xml:space="preserve">En el código </w:t>
+      </w:r>
+      <w:r>
+        <w:t>se presenta una herramienta para el cálculo de la prueba de Bondad de Ajuste donde, de forma interactiva, se pueden modificar las variables y evaluar la prueba para distintas distribuciones y métricas.</w:t>
+      </w:r>
+    </w:p>
+    <w:p>
+      <w:pPr>
+        <w:jc w:val="center"/>
+      </w:pPr>
+      <w:r>
         <w:drawing>
-          <wp:inline distT="0" distB="0" distL="0" distR="0" wp14:anchorId="33E67E9A" wp14:editId="5C5561C1">
-            <wp:extent cx="3490234" cy="4271434"/>
-            <wp:effectExtent l="0" t="0" r="0" b="0"/>
-            <wp:docPr id="1634261992" name="Picture 1" descr="A screenshot of a graph&#10;&#10;Description automatically generated"/>
+          <wp:inline distT="0" distB="0" distL="0" distR="0" wp14:anchorId="4B2CD975" wp14:editId="63E47008">
+            <wp:extent cx="4058780" cy="6822538"/>
+            <wp:effectExtent l="19050" t="19050" r="18415" b="16510"/>
+            <wp:docPr id="605647741" name="Picture 1" descr="A screenshot of a computer&#10;&#10;Description automatically generated"/>
             <wp:cNvGraphicFramePr>
               <a:graphicFrameLocks xmlns:a="http://schemas.openxmlformats.org/drawingml/2006/main" noChangeAspect="1"/>
             </wp:cNvGraphicFramePr>
@@ -7503,7 +7590,7 @@
               <a:graphicData uri="http://schemas.openxmlformats.org/drawingml/2006/picture">
                 <pic:pic xmlns:pic="http://schemas.openxmlformats.org/drawingml/2006/picture">
                   <pic:nvPicPr>
-                    <pic:cNvPr id="1634261992" name="Picture 1" descr="A screenshot of a graph&#10;&#10;Description automatically generated"/>
+                    <pic:cNvPr id="605647741" name="Picture 1" descr="A screenshot of a computer&#10;&#10;Description automatically generated"/>
                     <pic:cNvPicPr/>
                   </pic:nvPicPr>
                   <pic:blipFill>
@@ -7515,11 +7602,16 @@
                   <pic:spPr>
                     <a:xfrm>
                       <a:off x="0" y="0"/>
-                      <a:ext cx="3506968" cy="4291914"/>
+                      <a:ext cx="4069390" cy="6840373"/>
                     </a:xfrm>
                     <a:prstGeom prst="rect">
                       <a:avLst/>
                     </a:prstGeom>
+                    <a:ln>
+                      <a:solidFill>
+                        <a:schemeClr val="tx1"/>
+                      </a:solidFill>
+                    </a:ln>
                   </pic:spPr>
                 </pic:pic>
               </a:graphicData>
@@ -7676,6 +7768,19 @@
       </w:r>
       <w:proofErr w:type="spellEnd"/>
       <w:r>
+        <w:t xml:space="preserve"> y se puede activar su visualización activando la casilla “</w:t>
+      </w:r>
+      <w:r>
+        <w:rPr>
+          <w:i/>
+          <w:iCs/>
+        </w:rPr>
+        <w:t>Mostrar Diferencias</w:t>
+      </w:r>
+      <w:r>
+        <w:t>”</w:t>
+      </w:r>
+      <w:r>
         <w:t>.</w:t>
       </w:r>
     </w:p>
@@ -7684,6 +7789,7 @@
         <w:spacing w:after="0"/>
       </w:pPr>
       <w:r>
+        <w:lastRenderedPageBreak/>
         <w:t>La muestra de Emisiones de CO2 en concreto también se ajusta a otras distribuciones como la Gamma.</w:t>
       </w:r>
     </w:p>
@@ -7771,8 +7877,91 @@
         </w:drawing>
       </w:r>
     </w:p>
+    <w:p>
+      <w:pPr>
+        <w:pStyle w:val="HTMLPreformatted"/>
+        <w:ind w:left="-450" w:right="-270"/>
+      </w:pPr>
+      <w:r>
+        <w:drawing>
+          <wp:inline distT="0" distB="0" distL="0" distR="0" wp14:anchorId="09A62376" wp14:editId="2CE832D4">
+            <wp:extent cx="3137095" cy="2629328"/>
+            <wp:effectExtent l="0" t="0" r="6350" b="0"/>
+            <wp:docPr id="2143942794" name="Picture 1" descr="A graph with blue and red dots&#10;&#10;Description automatically generated"/>
+            <wp:cNvGraphicFramePr>
+              <a:graphicFrameLocks xmlns:a="http://schemas.openxmlformats.org/drawingml/2006/main" noChangeAspect="1"/>
+            </wp:cNvGraphicFramePr>
+            <a:graphic xmlns:a="http://schemas.openxmlformats.org/drawingml/2006/main">
+              <a:graphicData uri="http://schemas.openxmlformats.org/drawingml/2006/picture">
+                <pic:pic xmlns:pic="http://schemas.openxmlformats.org/drawingml/2006/picture">
+                  <pic:nvPicPr>
+                    <pic:cNvPr id="2143942794" name="Picture 1" descr="A graph with blue and red dots&#10;&#10;Description automatically generated"/>
+                    <pic:cNvPicPr/>
+                  </pic:nvPicPr>
+                  <pic:blipFill>
+                    <a:blip r:embed="rId22"/>
+                    <a:stretch>
+                      <a:fillRect/>
+                    </a:stretch>
+                  </pic:blipFill>
+                  <pic:spPr>
+                    <a:xfrm>
+                      <a:off x="0" y="0"/>
+                      <a:ext cx="3151735" cy="2641598"/>
+                    </a:xfrm>
+                    <a:prstGeom prst="rect">
+                      <a:avLst/>
+                    </a:prstGeom>
+                  </pic:spPr>
+                </pic:pic>
+              </a:graphicData>
+            </a:graphic>
+          </wp:inline>
+        </w:drawing>
+      </w:r>
+      <w:r>
+        <w:t xml:space="preserve">  </w:t>
+      </w:r>
+      <w:r>
+        <w:drawing>
+          <wp:inline distT="0" distB="0" distL="0" distR="0" wp14:anchorId="5A3079CE" wp14:editId="7BDE5FBD">
+            <wp:extent cx="3067785" cy="2565009"/>
+            <wp:effectExtent l="0" t="0" r="0" b="6985"/>
+            <wp:docPr id="419195482" name="Picture 1"/>
+            <wp:cNvGraphicFramePr>
+              <a:graphicFrameLocks xmlns:a="http://schemas.openxmlformats.org/drawingml/2006/main" noChangeAspect="1"/>
+            </wp:cNvGraphicFramePr>
+            <a:graphic xmlns:a="http://schemas.openxmlformats.org/drawingml/2006/main">
+              <a:graphicData uri="http://schemas.openxmlformats.org/drawingml/2006/picture">
+                <pic:pic xmlns:pic="http://schemas.openxmlformats.org/drawingml/2006/picture">
+                  <pic:nvPicPr>
+                    <pic:cNvPr id="419195482" name=""/>
+                    <pic:cNvPicPr/>
+                  </pic:nvPicPr>
+                  <pic:blipFill>
+                    <a:blip r:embed="rId23"/>
+                    <a:stretch>
+                      <a:fillRect/>
+                    </a:stretch>
+                  </pic:blipFill>
+                  <pic:spPr>
+                    <a:xfrm>
+                      <a:off x="0" y="0"/>
+                      <a:ext cx="3082387" cy="2577218"/>
+                    </a:xfrm>
+                    <a:prstGeom prst="rect">
+                      <a:avLst/>
+                    </a:prstGeom>
+                  </pic:spPr>
+                </pic:pic>
+              </a:graphicData>
+            </a:graphic>
+          </wp:inline>
+        </w:drawing>
+      </w:r>
+    </w:p>
     <w:sectPr>
-      <w:footerReference w:type="default" r:id="rId22"/>
+      <w:footerReference w:type="default" r:id="rId24"/>
       <w:pgSz w:w="12240" w:h="15840"/>
       <w:pgMar w:top="1440" w:right="1440" w:bottom="1440" w:left="1440" w:header="720" w:footer="720" w:gutter="0"/>
       <w:cols w:space="720"/>
@@ -8641,7 +8830,7 @@
   <w:abstractNum w:abstractNumId="9" w15:restartNumberingAfterBreak="0">
     <w:nsid w:val="63CD02BF"/>
     <w:multiLevelType w:val="multilevel"/>
-    <w:tmpl w:val="40B0F8CA"/>
+    <w:tmpl w:val="A6F6C8F6"/>
     <w:lvl w:ilvl="0">
       <w:start w:val="1"/>
       <w:numFmt w:val="decimal"/>
@@ -9256,7 +9445,7 @@
     <w:link w:val="Heading1Char"/>
     <w:uiPriority w:val="9"/>
     <w:qFormat/>
-    <w:rsid w:val="009308B8"/>
+    <w:rsid w:val="00B64668"/>
     <w:pPr>
       <w:keepNext/>
       <w:keepLines/>
@@ -9268,6 +9457,8 @@
     </w:pPr>
     <w:rPr>
       <w:rFonts w:asciiTheme="majorHAnsi" w:eastAsiaTheme="majorEastAsia" w:hAnsiTheme="majorHAnsi" w:cstheme="majorBidi"/>
+      <w:b/>
+      <w:bCs/>
       <w:sz w:val="40"/>
       <w:szCs w:val="40"/>
     </w:rPr>
@@ -9280,7 +9471,7 @@
     <w:uiPriority w:val="9"/>
     <w:unhideWhenUsed/>
     <w:qFormat/>
-    <w:rsid w:val="009308B8"/>
+    <w:rsid w:val="00B64668"/>
     <w:pPr>
       <w:keepNext/>
       <w:keepLines/>
@@ -9289,12 +9480,14 @@
         <w:numId w:val="7"/>
       </w:numPr>
       <w:spacing w:before="160" w:after="80"/>
+      <w:ind w:left="630" w:hanging="630"/>
       <w:outlineLvl w:val="1"/>
     </w:pPr>
     <w:rPr>
       <w:rFonts w:asciiTheme="majorHAnsi" w:eastAsiaTheme="majorEastAsia" w:hAnsiTheme="majorHAnsi" w:cstheme="majorBidi"/>
       <w:sz w:val="32"/>
       <w:szCs w:val="32"/>
+      <w:u w:val="single"/>
     </w:rPr>
   </w:style>
   <w:style w:type="paragraph" w:styleId="Heading3">
@@ -9303,22 +9496,12 @@
     <w:next w:val="Normal"/>
     <w:link w:val="Heading3Char"/>
     <w:uiPriority w:val="9"/>
-    <w:semiHidden/>
     <w:unhideWhenUsed/>
     <w:qFormat/>
-    <w:rsid w:val="00486951"/>
+    <w:rsid w:val="00B64668"/>
     <w:pPr>
-      <w:keepNext/>
-      <w:keepLines/>
-      <w:spacing w:before="160" w:after="80"/>
       <w:outlineLvl w:val="2"/>
     </w:pPr>
-    <w:rPr>
-      <w:rFonts w:eastAsiaTheme="majorEastAsia" w:cstheme="majorBidi"/>
-      <w:color w:val="0F4761" w:themeColor="accent1" w:themeShade="BF"/>
-      <w:sz w:val="28"/>
-      <w:szCs w:val="28"/>
-    </w:rPr>
   </w:style>
   <w:style w:type="paragraph" w:styleId="Heading4">
     <w:name w:val="heading 4"/>
@@ -9483,9 +9666,11 @@
     <w:basedOn w:val="DefaultParagraphFont"/>
     <w:link w:val="Heading1"/>
     <w:uiPriority w:val="9"/>
-    <w:rsid w:val="009308B8"/>
+    <w:rsid w:val="00B64668"/>
     <w:rPr>
       <w:rFonts w:asciiTheme="majorHAnsi" w:eastAsiaTheme="majorEastAsia" w:hAnsiTheme="majorHAnsi" w:cstheme="majorBidi"/>
+      <w:b/>
+      <w:bCs/>
       <w:sz w:val="40"/>
       <w:szCs w:val="40"/>
     </w:rPr>
@@ -9495,11 +9680,12 @@
     <w:basedOn w:val="DefaultParagraphFont"/>
     <w:link w:val="Heading2"/>
     <w:uiPriority w:val="9"/>
-    <w:rsid w:val="009308B8"/>
+    <w:rsid w:val="00B64668"/>
     <w:rPr>
       <w:rFonts w:asciiTheme="majorHAnsi" w:eastAsiaTheme="majorEastAsia" w:hAnsiTheme="majorHAnsi" w:cstheme="majorBidi"/>
       <w:sz w:val="32"/>
       <w:szCs w:val="32"/>
+      <w:u w:val="single"/>
     </w:rPr>
   </w:style>
   <w:style w:type="character" w:customStyle="1" w:styleId="Heading3Char">
@@ -9507,14 +9693,7 @@
     <w:basedOn w:val="DefaultParagraphFont"/>
     <w:link w:val="Heading3"/>
     <w:uiPriority w:val="9"/>
-    <w:semiHidden/>
-    <w:rsid w:val="00486951"/>
-    <w:rPr>
-      <w:rFonts w:eastAsiaTheme="majorEastAsia" w:cstheme="majorBidi"/>
-      <w:color w:val="0F4761" w:themeColor="accent1" w:themeShade="BF"/>
-      <w:sz w:val="28"/>
-      <w:szCs w:val="28"/>
-    </w:rPr>
+    <w:rsid w:val="00B64668"/>
   </w:style>
   <w:style w:type="character" w:customStyle="1" w:styleId="Heading4Char">
     <w:name w:val="Heading 4 Char"/>
@@ -9955,6 +10134,19 @@
       <w:szCs w:val="18"/>
     </w:rPr>
   </w:style>
+  <w:style w:type="paragraph" w:styleId="TOC3">
+    <w:name w:val="toc 3"/>
+    <w:basedOn w:val="Normal"/>
+    <w:next w:val="Normal"/>
+    <w:autoRedefine/>
+    <w:uiPriority w:val="39"/>
+    <w:unhideWhenUsed/>
+    <w:rsid w:val="00B64668"/>
+    <w:pPr>
+      <w:spacing w:after="100"/>
+      <w:ind w:left="440"/>
+    </w:pPr>
+  </w:style>
 </w:styles>
 </file>
 

</xml_diff>